<commit_message>
Updated Advantages of Back-end techonologies.docx
</commit_message>
<xml_diff>
--- a/investigacion/back-end/Advantages of Back-end techonologies.docx
+++ b/investigacion/back-end/Advantages of Back-end techonologies.docx
@@ -130,23 +130,7 @@
           <w:sz w:val="24"/>
           <w:szCs w:val="24"/>
         </w:rPr>
-        <w:t xml:space="preserve">Laravel is the framework that facilitates you at best by being the only provider having dynamic pre-installed libraries. These libraries include Object Oriented libraries that cannot be found in other PHP frameworks. Besides offering hassle-free implementation, it also contains various features like watchword </w:t>
-      </w:r>
-      <w:r>
-        <w:rPr>
-          <w:rFonts w:ascii="Times New Roman" w:hAnsi="Times New Roman" w:cs="Times New Roman"/>
-          <w:sz w:val="24"/>
-          <w:szCs w:val="24"/>
-        </w:rPr>
-        <w:t>reset, checking</w:t>
-      </w:r>
-      <w:r>
-        <w:rPr>
-          <w:rFonts w:ascii="Times New Roman" w:hAnsi="Times New Roman" w:cs="Times New Roman"/>
-          <w:sz w:val="24"/>
-          <w:szCs w:val="24"/>
-        </w:rPr>
-        <w:t xml:space="preserve"> dynamic clients, CSRF (Cross-site Request Forgery) insurance, and encryption. Additionally, Laravel has a helper functionality, helping you encourage and achieve various basic undertakings </w:t>
+        <w:t xml:space="preserve">Laravel is the framework that facilitates you at best by being the only provider having dynamic pre-installed libraries. These libraries include Object Oriented libraries that cannot be found in other PHP frameworks. Besides offering hassle-free implementation, it also contains various features like watchword reset, checking dynamic clients, CSRF (Cross-site Request Forgery) insurance, and encryption. Additionally, Laravel has a helper functionality, helping you encourage and achieve various basic undertakings </w:t>
       </w:r>
       <w:proofErr w:type="spellStart"/>
       <w:r>
@@ -2103,8 +2087,6 @@
         </w:rPr>
         <w:t>.NET Core has a Large Community</w:t>
       </w:r>
-      <w:bookmarkStart w:id="0" w:name="_GoBack"/>
-      <w:bookmarkEnd w:id="0"/>
     </w:p>
     <w:p>
       <w:pPr>
@@ -2130,22 +2112,258 @@
     </w:p>
     <w:p>
       <w:pPr>
-        <w:ind w:left="360"/>
         <w:rPr>
           <w:rFonts w:ascii="Times New Roman" w:hAnsi="Times New Roman" w:cs="Times New Roman"/>
           <w:sz w:val="32"/>
           <w:szCs w:val="32"/>
         </w:rPr>
       </w:pPr>
-    </w:p>
-    <w:p>
-      <w:pPr>
+      <w:r>
         <w:rPr>
           <w:rFonts w:ascii="Times New Roman" w:hAnsi="Times New Roman" w:cs="Times New Roman"/>
           <w:sz w:val="32"/>
           <w:szCs w:val="32"/>
         </w:rPr>
-      </w:pPr>
+        <w:t>Golang</w:t>
+      </w:r>
+    </w:p>
+    <w:p>
+      <w:pPr>
+        <w:rPr>
+          <w:rFonts w:ascii="Times New Roman" w:hAnsi="Times New Roman" w:cs="Times New Roman"/>
+          <w:sz w:val="24"/>
+          <w:szCs w:val="24"/>
+        </w:rPr>
+      </w:pPr>
+      <w:bookmarkStart w:id="0" w:name="_GoBack"/>
+      <w:r>
+        <w:rPr>
+          <w:rFonts w:ascii="Times New Roman" w:hAnsi="Times New Roman" w:cs="Times New Roman"/>
+          <w:b/>
+          <w:bCs/>
+          <w:sz w:val="24"/>
+          <w:szCs w:val="24"/>
+        </w:rPr>
+        <w:t xml:space="preserve">Compiled. </w:t>
+      </w:r>
+      <w:proofErr w:type="gramStart"/>
+      <w:r>
+        <w:rPr>
+          <w:rFonts w:ascii="Times New Roman" w:hAnsi="Times New Roman" w:cs="Times New Roman"/>
+          <w:sz w:val="24"/>
+          <w:szCs w:val="24"/>
+        </w:rPr>
+        <w:t>So</w:t>
+      </w:r>
+      <w:proofErr w:type="gramEnd"/>
+      <w:r>
+        <w:rPr>
+          <w:rFonts w:ascii="Times New Roman" w:hAnsi="Times New Roman" w:cs="Times New Roman"/>
+          <w:sz w:val="24"/>
+          <w:szCs w:val="24"/>
+        </w:rPr>
+        <w:t xml:space="preserve"> you can take the executable with you and run it (almost) </w:t>
+      </w:r>
+      <w:proofErr w:type="spellStart"/>
+      <w:r>
+        <w:rPr>
+          <w:rFonts w:ascii="Times New Roman" w:hAnsi="Times New Roman" w:cs="Times New Roman"/>
+          <w:sz w:val="24"/>
+          <w:szCs w:val="24"/>
+        </w:rPr>
+        <w:t>any where</w:t>
+      </w:r>
+      <w:proofErr w:type="spellEnd"/>
+      <w:r>
+        <w:rPr>
+          <w:rFonts w:ascii="Times New Roman" w:hAnsi="Times New Roman" w:cs="Times New Roman"/>
+          <w:sz w:val="24"/>
+          <w:szCs w:val="24"/>
+        </w:rPr>
+        <w:t xml:space="preserve"> without having to install a runtime, virtual machine, or an interpreter.</w:t>
+      </w:r>
+    </w:p>
+    <w:p>
+      <w:pPr>
+        <w:rPr>
+          <w:rFonts w:ascii="Times New Roman" w:hAnsi="Times New Roman" w:cs="Times New Roman"/>
+          <w:sz w:val="24"/>
+          <w:szCs w:val="24"/>
+        </w:rPr>
+      </w:pPr>
+      <w:r>
+        <w:rPr>
+          <w:rFonts w:ascii="Times New Roman" w:hAnsi="Times New Roman" w:cs="Times New Roman"/>
+          <w:b/>
+          <w:bCs/>
+          <w:sz w:val="24"/>
+          <w:szCs w:val="24"/>
+        </w:rPr>
+        <w:t>It’s almost like Python, but as fast as C</w:t>
+      </w:r>
+      <w:r>
+        <w:rPr>
+          <w:rFonts w:ascii="Times New Roman" w:hAnsi="Times New Roman" w:cs="Times New Roman"/>
+          <w:sz w:val="24"/>
+          <w:szCs w:val="24"/>
+        </w:rPr>
+        <w:t>. Well, not really that fast. But much faster than interpreted languages of course.</w:t>
+      </w:r>
+    </w:p>
+    <w:p>
+      <w:pPr>
+        <w:rPr>
+          <w:rFonts w:ascii="Times New Roman" w:hAnsi="Times New Roman" w:cs="Times New Roman"/>
+          <w:sz w:val="24"/>
+          <w:szCs w:val="24"/>
+        </w:rPr>
+      </w:pPr>
+      <w:r>
+        <w:rPr>
+          <w:rFonts w:ascii="Times New Roman" w:hAnsi="Times New Roman" w:cs="Times New Roman"/>
+          <w:b/>
+          <w:bCs/>
+          <w:sz w:val="24"/>
+          <w:szCs w:val="24"/>
+        </w:rPr>
+        <w:t xml:space="preserve">Compile fast. </w:t>
+      </w:r>
+      <w:r>
+        <w:rPr>
+          <w:rFonts w:ascii="Times New Roman" w:hAnsi="Times New Roman" w:cs="Times New Roman"/>
+          <w:sz w:val="24"/>
+          <w:szCs w:val="24"/>
+        </w:rPr>
+        <w:t>I think I’ve yet to work with any language which can compile this fast.</w:t>
+      </w:r>
+    </w:p>
+    <w:p>
+      <w:pPr>
+        <w:rPr>
+          <w:rFonts w:ascii="Times New Roman" w:hAnsi="Times New Roman" w:cs="Times New Roman"/>
+          <w:sz w:val="24"/>
+          <w:szCs w:val="24"/>
+        </w:rPr>
+      </w:pPr>
+      <w:r>
+        <w:rPr>
+          <w:rFonts w:ascii="Times New Roman" w:hAnsi="Times New Roman" w:cs="Times New Roman"/>
+          <w:b/>
+          <w:bCs/>
+          <w:sz w:val="24"/>
+          <w:szCs w:val="24"/>
+        </w:rPr>
+        <w:t xml:space="preserve">Best tool for building quickly. </w:t>
+      </w:r>
+      <w:r>
+        <w:rPr>
+          <w:rFonts w:ascii="Times New Roman" w:hAnsi="Times New Roman" w:cs="Times New Roman"/>
+          <w:sz w:val="24"/>
+          <w:szCs w:val="24"/>
+        </w:rPr>
+        <w:t xml:space="preserve">Go is a </w:t>
+      </w:r>
+      <w:proofErr w:type="gramStart"/>
+      <w:r>
+        <w:rPr>
+          <w:rFonts w:ascii="Times New Roman" w:hAnsi="Times New Roman" w:cs="Times New Roman"/>
+          <w:sz w:val="24"/>
+          <w:szCs w:val="24"/>
+        </w:rPr>
+        <w:t>really great</w:t>
+      </w:r>
+      <w:proofErr w:type="gramEnd"/>
+      <w:r>
+        <w:rPr>
+          <w:rFonts w:ascii="Times New Roman" w:hAnsi="Times New Roman" w:cs="Times New Roman"/>
+          <w:sz w:val="24"/>
+          <w:szCs w:val="24"/>
+        </w:rPr>
+        <w:t xml:space="preserve"> tool for writing an API server.</w:t>
+      </w:r>
+    </w:p>
+    <w:p>
+      <w:pPr>
+        <w:rPr>
+          <w:rFonts w:ascii="Times New Roman" w:hAnsi="Times New Roman" w:cs="Times New Roman"/>
+          <w:sz w:val="24"/>
+          <w:szCs w:val="24"/>
+        </w:rPr>
+      </w:pPr>
+      <w:r>
+        <w:rPr>
+          <w:rFonts w:ascii="Times New Roman" w:hAnsi="Times New Roman" w:cs="Times New Roman"/>
+          <w:b/>
+          <w:bCs/>
+          <w:sz w:val="24"/>
+          <w:szCs w:val="24"/>
+        </w:rPr>
+        <w:lastRenderedPageBreak/>
+        <w:t>Trivial to learn.</w:t>
+      </w:r>
+      <w:r>
+        <w:rPr>
+          <w:rFonts w:ascii="Times New Roman" w:hAnsi="Times New Roman" w:cs="Times New Roman"/>
+          <w:sz w:val="24"/>
+          <w:szCs w:val="24"/>
+        </w:rPr>
+        <w:t xml:space="preserve"> I don’t think it’s friendly as a first language, but it sure is easy to pick up by someone with a considerable programming experience.</w:t>
+      </w:r>
+    </w:p>
+    <w:p>
+      <w:pPr>
+        <w:rPr>
+          <w:rFonts w:ascii="Times New Roman" w:hAnsi="Times New Roman" w:cs="Times New Roman"/>
+          <w:sz w:val="24"/>
+          <w:szCs w:val="24"/>
+        </w:rPr>
+      </w:pPr>
+      <w:r>
+        <w:rPr>
+          <w:rFonts w:ascii="Times New Roman" w:hAnsi="Times New Roman" w:cs="Times New Roman"/>
+          <w:b/>
+          <w:bCs/>
+          <w:sz w:val="24"/>
+          <w:szCs w:val="24"/>
+        </w:rPr>
+        <w:t xml:space="preserve">Great ecosystem. </w:t>
+      </w:r>
+      <w:r>
+        <w:rPr>
+          <w:rFonts w:ascii="Times New Roman" w:hAnsi="Times New Roman" w:cs="Times New Roman"/>
+          <w:sz w:val="24"/>
+          <w:szCs w:val="24"/>
+        </w:rPr>
+        <w:t>Because of its simplicity, people are building more packages. This is a deciding factor in popularity and adoption rate of a language.</w:t>
+      </w:r>
+    </w:p>
+    <w:p>
+      <w:pPr>
+        <w:rPr>
+          <w:rFonts w:ascii="Times New Roman" w:hAnsi="Times New Roman" w:cs="Times New Roman"/>
+          <w:sz w:val="24"/>
+          <w:szCs w:val="24"/>
+        </w:rPr>
+      </w:pPr>
+      <w:r>
+        <w:rPr>
+          <w:rFonts w:ascii="Times New Roman" w:hAnsi="Times New Roman" w:cs="Times New Roman"/>
+          <w:b/>
+          <w:bCs/>
+          <w:sz w:val="24"/>
+          <w:szCs w:val="24"/>
+        </w:rPr>
+        <w:t xml:space="preserve">Package is simple. </w:t>
+      </w:r>
+      <w:r>
+        <w:rPr>
+          <w:rFonts w:ascii="Times New Roman" w:hAnsi="Times New Roman" w:cs="Times New Roman"/>
+          <w:sz w:val="24"/>
+          <w:szCs w:val="24"/>
+        </w:rPr>
+        <w:t>Coming from Python, dependency and package in Go will make you not want to go back.</w:t>
+      </w:r>
+      <w:bookmarkEnd w:id="0"/>
     </w:p>
     <w:sectPr>
       <w:pgSz w:w="12240" w:h="15840"/>

</xml_diff>